<commit_message>
this might actually finish early
</commit_message>
<xml_diff>
--- a/Section2_Implemention/Week5_RiskManagement/BachmeierNTIM8190-5.docx
+++ b/Section2_Implemention/Week5_RiskManagement/BachmeierNTIM8190-5.docx
@@ -823,28 +823,52 @@
     </w:p>
     <w:p>
       <w:pPr>
+        <w:pStyle w:val="Heading1"/>
+      </w:pPr>
+      <w:r>
+        <w:t>Applying Risk Categorizations</w:t>
+      </w:r>
+    </w:p>
+    <w:p>
+      <w:r>
+        <w:tab/>
+        <w:t>NCU-F wants to create a corporate culture that promotes collaboration through standard operating procedures.  Reimagining the business comes with several potential vulnerabilities and risks across its political, operational</w:t>
+      </w:r>
+      <w:r>
+        <w:t xml:space="preserve">, and </w:t>
+      </w:r>
+      <w:r>
+        <w:t>Information Technology and Communication (IT&amp;C)</w:t>
+      </w:r>
+      <w:r>
+        <w:t xml:space="preserve"> models.  </w:t>
+      </w:r>
+    </w:p>
+    <w:p>
+      <w:pPr>
         <w:pStyle w:val="Heading2"/>
       </w:pPr>
       <w:r>
-        <w:t>Applying Risk Categorizations</w:t>
-      </w:r>
-    </w:p>
-    <w:p>
-      <w:r>
-        <w:tab/>
-        <w:t>NCU-F wants to create a corporate culture that promotes collaboration through standard operating procedures.  Reimagining the business comes with several potential vulnerabilities and risks across its political, operational</w:t>
-      </w:r>
-      <w:r>
-        <w:t xml:space="preserve">, and </w:t>
-      </w:r>
-      <w:r>
-        <w:t>Information Technology and Communication (IT&amp;C)</w:t>
-      </w:r>
-      <w:r>
-        <w:t xml:space="preserve"> models.  When the organization introduces change, there will be internal opposition as staff becomes unclear about the future direction.  During the transition period, middle managers will shift ownership and control to their peers, potentially leading to hostility and a loss of personal identity.</w:t>
+        <w:t>Political Vulnerabilities</w:t>
+      </w:r>
+    </w:p>
+    <w:p>
+      <w:pPr>
+        <w:ind w:firstLine="720"/>
+      </w:pPr>
+      <w:r>
+        <w:t>When the organization introduces change, there will be internal opposition as staff becomes unclear about the future direction.  During the transition period, middle managers will shift ownership and control to their peers, potentially leading to hostility and a loss of personal identity.</w:t>
       </w:r>
       <w:r>
         <w:t xml:space="preserve">  Those leaders could deprioritize the standardization efforts for their teams.  This behavior would cost NCU-F two to five additional years before transforming.  Within that time, competitors could make significant advancements, and essential staff will accept new roles in different companies.</w:t>
+      </w:r>
+    </w:p>
+    <w:p>
+      <w:pPr>
+        <w:pStyle w:val="Heading2"/>
+      </w:pPr>
+      <w:r>
+        <w:t>Operational Vulnerabilities</w:t>
       </w:r>
     </w:p>
     <w:p>
@@ -887,20 +911,749 @@
       </w:r>
       <w:proofErr w:type="gramEnd"/>
       <w:r>
-        <w:t xml:space="preserve"> many benefits, the migration risks losing manual edits to existing servers (pets).  Presumably, those changes took place for a reason, and removing them will introduce regression risk.  Specific regressions, such as seasonal processes, can remain broken for months before reporting an error.</w:t>
+        <w:t xml:space="preserve"> many benefits, the </w:t>
+      </w:r>
+      <w:r>
+        <w:lastRenderedPageBreak/>
+        <w:t>migration risks losing manual edits to existing servers (pets).  Presumably, those changes took place for a reason, and removing them will introduce regression risk.  Specific regressions, such as seasonal processes, can remain broken for months before reporting an error.</w:t>
       </w:r>
       <w:r>
         <w:t xml:space="preserve">  Additionally, </w:t>
       </w:r>
       <w:r>
-        <w:lastRenderedPageBreak/>
         <w:t>changes in provisioning and monitoring models inherently include team ownership.  When staff is unclear regarding area ownership, it creates delays escalating and routing issues, increasing Time to Detect / Time to Mitigate (TTD/TTM) latencies.</w:t>
+      </w:r>
+    </w:p>
+    <w:p>
+      <w:pPr>
+        <w:pStyle w:val="Heading2"/>
+      </w:pPr>
+      <w:r>
+        <w:t>IT Vulnerabilities</w:t>
       </w:r>
     </w:p>
     <w:p>
       <w:r>
         <w:tab/>
         <w:t>Supporting collaborative communication requires extensive changes across the IT&amp;C ecosystem.  These new pathways will expand the threat model and attack surface, necessitating additional controls and procedures. When these forces come at odds, it creates friction that either carries an undue risk or costs the business time and resources. Busby, Green, and Hutchison (2017) describe this situation through equilibrium between adversaries, users, and risk managers, whose goals are to maximize risk, maintain convenience, and minimize risk.  For instance, the senior leadership can mandate complex password policies.  However, beyond a certain threshold, the staff can no longer retain the random string to memory.  They will either write it down or increase calls to the help desk.</w:t>
+      </w:r>
+    </w:p>
+    <w:p>
+      <w:pPr>
+        <w:pStyle w:val="Heading2"/>
+      </w:pPr>
+      <w:r>
+        <w:t>Provisions and Processes for Risk Assessment</w:t>
+      </w:r>
+    </w:p>
+    <w:p>
+      <w:r>
+        <w:tab/>
+      </w:r>
+      <w:r>
+        <w:t xml:space="preserve">Enterprise environments are fluid and dynamically change every day as thousands of employees make improvements.  Additional churn seeps in through </w:t>
+      </w:r>
+      <w:r>
+        <w:t>dependent third-party components and Commercial Off the Shelf (COTS) applications.</w:t>
+      </w:r>
+      <w:r>
+        <w:t xml:space="preserve">  NCU-F needs to implement formal procedures for identifying infrastructural risk at each layer, supported through automation (see Table 2).</w:t>
+      </w:r>
+    </w:p>
+    <w:p>
+      <w:pPr>
+        <w:ind w:firstLine="720"/>
+      </w:pPr>
+      <w:r>
+        <w:lastRenderedPageBreak/>
+        <w:t>Tool vendors often support industry-standard vulnerability scoring systems, such as the Common Vulnerability Scoring System (CVSS)</w:t>
+      </w:r>
+      <w:sdt>
+        <w:sdtPr>
+          <w:id w:val="411664908"/>
+          <w:citation/>
+        </w:sdtPr>
+        <w:sdtContent>
+          <w:r>
+            <w:fldChar w:fldCharType="begin"/>
+          </w:r>
+          <w:r>
+            <w:instrText xml:space="preserve"> CITATION NIS21 \l 1033 </w:instrText>
+          </w:r>
+          <w:r>
+            <w:fldChar w:fldCharType="separate"/>
+          </w:r>
+          <w:r>
+            <w:rPr>
+              <w:noProof/>
+            </w:rPr>
+            <w:t xml:space="preserve"> (NIST, 2021)</w:t>
+          </w:r>
+          <w:r>
+            <w:fldChar w:fldCharType="end"/>
+          </w:r>
+        </w:sdtContent>
+      </w:sdt>
+      <w:r>
+        <w:t>.  This scoring model considers several dimensions like exploitability, complexity, and prerequisite steps.  For example, a vulnerability that compromises the domain controller could be a grave concern</w:t>
+      </w:r>
+      <w:r>
+        <w:t xml:space="preserve"> if</w:t>
+      </w:r>
+      <w:r>
+        <w:t xml:space="preserve"> the attacker </w:t>
+      </w:r>
+      <w:r>
+        <w:t>first gains</w:t>
+      </w:r>
+      <w:r>
+        <w:t xml:space="preserve"> access to a secure data center. In that case, the probability does not warrant resources to mitigate the defect.</w:t>
+      </w:r>
+      <w:r>
+        <w:t xml:space="preserve">  However, specific requirements could impact that decision, such as the data center resides in a foreign country.</w:t>
+      </w:r>
+    </w:p>
+    <w:p>
+      <w:pPr>
+        <w:pStyle w:val="Caption"/>
+      </w:pPr>
+      <w:r>
+        <w:t>Table 2: Example Assessment Tooling</w:t>
+      </w:r>
+    </w:p>
+    <w:tbl>
+      <w:tblPr>
+        <w:tblStyle w:val="GridTable4"/>
+        <w:tblW w:w="0" w:type="auto"/>
+        <w:tblLook w:val="04A0" w:firstRow="1" w:lastRow="0" w:firstColumn="1" w:lastColumn="0" w:noHBand="0" w:noVBand="1"/>
+      </w:tblPr>
+      <w:tblGrid>
+        <w:gridCol w:w="3055"/>
+        <w:gridCol w:w="2520"/>
+        <w:gridCol w:w="3775"/>
+      </w:tblGrid>
+      <w:tr>
+        <w:trPr>
+          <w:cnfStyle w:val="100000000000" w:firstRow="1" w:lastRow="0" w:firstColumn="0" w:lastColumn="0" w:oddVBand="0" w:evenVBand="0" w:oddHBand="0" w:evenHBand="0" w:firstRowFirstColumn="0" w:firstRowLastColumn="0" w:lastRowFirstColumn="0" w:lastRowLastColumn="0"/>
+        </w:trPr>
+        <w:tc>
+          <w:tcPr>
+            <w:cnfStyle w:val="001000000000" w:firstRow="0" w:lastRow="0" w:firstColumn="1" w:lastColumn="0" w:oddVBand="0" w:evenVBand="0" w:oddHBand="0" w:evenHBand="0" w:firstRowFirstColumn="0" w:firstRowLastColumn="0" w:lastRowFirstColumn="0" w:lastRowLastColumn="0"/>
+            <w:tcW w:w="3055" w:type="dxa"/>
+          </w:tcPr>
+          <w:p>
+            <w:r>
+              <w:t>Infrastructure Component</w:t>
+            </w:r>
+          </w:p>
+        </w:tc>
+        <w:tc>
+          <w:tcPr>
+            <w:tcW w:w="2520" w:type="dxa"/>
+          </w:tcPr>
+          <w:p>
+            <w:pPr>
+              <w:cnfStyle w:val="100000000000" w:firstRow="1" w:lastRow="0" w:firstColumn="0" w:lastColumn="0" w:oddVBand="0" w:evenVBand="0" w:oddHBand="0" w:evenHBand="0" w:firstRowFirstColumn="0" w:firstRowLastColumn="0" w:lastRowFirstColumn="0" w:lastRowLastColumn="0"/>
+            </w:pPr>
+            <w:r>
+              <w:t>Tooling Requirement</w:t>
+            </w:r>
+          </w:p>
+        </w:tc>
+        <w:tc>
+          <w:tcPr>
+            <w:tcW w:w="3775" w:type="dxa"/>
+          </w:tcPr>
+          <w:p>
+            <w:pPr>
+              <w:cnfStyle w:val="100000000000" w:firstRow="1" w:lastRow="0" w:firstColumn="0" w:lastColumn="0" w:oddVBand="0" w:evenVBand="0" w:oddHBand="0" w:evenHBand="0" w:firstRowFirstColumn="0" w:firstRowLastColumn="0" w:lastRowFirstColumn="0" w:lastRowLastColumn="0"/>
+            </w:pPr>
+            <w:r>
+              <w:t>Description</w:t>
+            </w:r>
+          </w:p>
+        </w:tc>
+      </w:tr>
+      <w:tr>
+        <w:trPr>
+          <w:cnfStyle w:val="000000100000" w:firstRow="0" w:lastRow="0" w:firstColumn="0" w:lastColumn="0" w:oddVBand="0" w:evenVBand="0" w:oddHBand="1" w:evenHBand="0" w:firstRowFirstColumn="0" w:firstRowLastColumn="0" w:lastRowFirstColumn="0" w:lastRowLastColumn="0"/>
+        </w:trPr>
+        <w:tc>
+          <w:tcPr>
+            <w:cnfStyle w:val="001000000000" w:firstRow="0" w:lastRow="0" w:firstColumn="1" w:lastColumn="0" w:oddVBand="0" w:evenVBand="0" w:oddHBand="0" w:evenHBand="0" w:firstRowFirstColumn="0" w:firstRowLastColumn="0" w:lastRowFirstColumn="0" w:lastRowLastColumn="0"/>
+            <w:tcW w:w="3055" w:type="dxa"/>
+          </w:tcPr>
+          <w:p>
+            <w:r>
+              <w:t>Network</w:t>
+            </w:r>
+          </w:p>
+        </w:tc>
+        <w:tc>
+          <w:tcPr>
+            <w:tcW w:w="2520" w:type="dxa"/>
+          </w:tcPr>
+          <w:p>
+            <w:pPr>
+              <w:cnfStyle w:val="000000100000" w:firstRow="0" w:lastRow="0" w:firstColumn="0" w:lastColumn="0" w:oddVBand="0" w:evenVBand="0" w:oddHBand="1" w:evenHBand="0" w:firstRowFirstColumn="0" w:firstRowLastColumn="0" w:lastRowFirstColumn="0" w:lastRowLastColumn="0"/>
+            </w:pPr>
+            <w:r>
+              <w:t>IDS/IPS</w:t>
+            </w:r>
+          </w:p>
+        </w:tc>
+        <w:tc>
+          <w:tcPr>
+            <w:tcW w:w="3775" w:type="dxa"/>
+          </w:tcPr>
+          <w:p>
+            <w:pPr>
+              <w:cnfStyle w:val="000000100000" w:firstRow="0" w:lastRow="0" w:firstColumn="0" w:lastColumn="0" w:oddVBand="0" w:evenVBand="0" w:oddHBand="1" w:evenHBand="0" w:firstRowFirstColumn="0" w:firstRowLastColumn="0" w:lastRowFirstColumn="0" w:lastRowLastColumn="0"/>
+            </w:pPr>
+            <w:r>
+              <w:t>Packet monitoring</w:t>
+            </w:r>
+          </w:p>
+        </w:tc>
+      </w:tr>
+      <w:tr>
+        <w:tc>
+          <w:tcPr>
+            <w:cnfStyle w:val="001000000000" w:firstRow="0" w:lastRow="0" w:firstColumn="1" w:lastColumn="0" w:oddVBand="0" w:evenVBand="0" w:oddHBand="0" w:evenHBand="0" w:firstRowFirstColumn="0" w:firstRowLastColumn="0" w:lastRowFirstColumn="0" w:lastRowLastColumn="0"/>
+            <w:tcW w:w="3055" w:type="dxa"/>
+          </w:tcPr>
+          <w:p>
+            <w:r>
+              <w:t>Network</w:t>
+            </w:r>
+          </w:p>
+        </w:tc>
+        <w:tc>
+          <w:tcPr>
+            <w:tcW w:w="2520" w:type="dxa"/>
+          </w:tcPr>
+          <w:p>
+            <w:pPr>
+              <w:cnfStyle w:val="000000000000" w:firstRow="0" w:lastRow="0" w:firstColumn="0" w:lastColumn="0" w:oddVBand="0" w:evenVBand="0" w:oddHBand="0" w:evenHBand="0" w:firstRowFirstColumn="0" w:firstRowLastColumn="0" w:lastRowFirstColumn="0" w:lastRowLastColumn="0"/>
+            </w:pPr>
+            <w:r>
+              <w:t>Firewalls / QoS</w:t>
+            </w:r>
+          </w:p>
+        </w:tc>
+        <w:tc>
+          <w:tcPr>
+            <w:tcW w:w="3775" w:type="dxa"/>
+          </w:tcPr>
+          <w:p>
+            <w:pPr>
+              <w:cnfStyle w:val="000000000000" w:firstRow="0" w:lastRow="0" w:firstColumn="0" w:lastColumn="0" w:oddVBand="0" w:evenVBand="0" w:oddHBand="0" w:evenHBand="0" w:firstRowFirstColumn="0" w:firstRowLastColumn="0" w:lastRowFirstColumn="0" w:lastRowLastColumn="0"/>
+            </w:pPr>
+            <w:r>
+              <w:t>Traffic shaping</w:t>
+            </w:r>
+          </w:p>
+        </w:tc>
+      </w:tr>
+      <w:tr>
+        <w:trPr>
+          <w:cnfStyle w:val="000000100000" w:firstRow="0" w:lastRow="0" w:firstColumn="0" w:lastColumn="0" w:oddVBand="0" w:evenVBand="0" w:oddHBand="1" w:evenHBand="0" w:firstRowFirstColumn="0" w:firstRowLastColumn="0" w:lastRowFirstColumn="0" w:lastRowLastColumn="0"/>
+        </w:trPr>
+        <w:tc>
+          <w:tcPr>
+            <w:cnfStyle w:val="001000000000" w:firstRow="0" w:lastRow="0" w:firstColumn="1" w:lastColumn="0" w:oddVBand="0" w:evenVBand="0" w:oddHBand="0" w:evenHBand="0" w:firstRowFirstColumn="0" w:firstRowLastColumn="0" w:lastRowFirstColumn="0" w:lastRowLastColumn="0"/>
+            <w:tcW w:w="3055" w:type="dxa"/>
+          </w:tcPr>
+          <w:p>
+            <w:r>
+              <w:t>Operating System</w:t>
+            </w:r>
+          </w:p>
+        </w:tc>
+        <w:tc>
+          <w:tcPr>
+            <w:tcW w:w="2520" w:type="dxa"/>
+          </w:tcPr>
+          <w:p>
+            <w:pPr>
+              <w:cnfStyle w:val="000000100000" w:firstRow="0" w:lastRow="0" w:firstColumn="0" w:lastColumn="0" w:oddVBand="0" w:evenVBand="0" w:oddHBand="1" w:evenHBand="0" w:firstRowFirstColumn="0" w:firstRowLastColumn="0" w:lastRowFirstColumn="0" w:lastRowLastColumn="0"/>
+            </w:pPr>
+            <w:r>
+              <w:t>Antivirus</w:t>
+            </w:r>
+          </w:p>
+        </w:tc>
+        <w:tc>
+          <w:tcPr>
+            <w:tcW w:w="3775" w:type="dxa"/>
+          </w:tcPr>
+          <w:p>
+            <w:pPr>
+              <w:cnfStyle w:val="000000100000" w:firstRow="0" w:lastRow="0" w:firstColumn="0" w:lastColumn="0" w:oddVBand="0" w:evenVBand="0" w:oddHBand="1" w:evenHBand="0" w:firstRowFirstColumn="0" w:firstRowLastColumn="0" w:lastRowFirstColumn="0" w:lastRowLastColumn="0"/>
+            </w:pPr>
+            <w:r>
+              <w:t>Malicious software removal</w:t>
+            </w:r>
+          </w:p>
+        </w:tc>
+      </w:tr>
+      <w:tr>
+        <w:tc>
+          <w:tcPr>
+            <w:cnfStyle w:val="001000000000" w:firstRow="0" w:lastRow="0" w:firstColumn="1" w:lastColumn="0" w:oddVBand="0" w:evenVBand="0" w:oddHBand="0" w:evenHBand="0" w:firstRowFirstColumn="0" w:firstRowLastColumn="0" w:lastRowFirstColumn="0" w:lastRowLastColumn="0"/>
+            <w:tcW w:w="3055" w:type="dxa"/>
+          </w:tcPr>
+          <w:p>
+            <w:r>
+              <w:t>Operating System</w:t>
+            </w:r>
+          </w:p>
+        </w:tc>
+        <w:tc>
+          <w:tcPr>
+            <w:tcW w:w="2520" w:type="dxa"/>
+          </w:tcPr>
+          <w:p>
+            <w:pPr>
+              <w:cnfStyle w:val="000000000000" w:firstRow="0" w:lastRow="0" w:firstColumn="0" w:lastColumn="0" w:oddVBand="0" w:evenVBand="0" w:oddHBand="0" w:evenHBand="0" w:firstRowFirstColumn="0" w:firstRowLastColumn="0" w:lastRowFirstColumn="0" w:lastRowLastColumn="0"/>
+            </w:pPr>
+            <w:r>
+              <w:t>Patch Management</w:t>
+            </w:r>
+          </w:p>
+        </w:tc>
+        <w:tc>
+          <w:tcPr>
+            <w:tcW w:w="3775" w:type="dxa"/>
+          </w:tcPr>
+          <w:p>
+            <w:pPr>
+              <w:cnfStyle w:val="000000000000" w:firstRow="0" w:lastRow="0" w:firstColumn="0" w:lastColumn="0" w:oddVBand="0" w:evenVBand="0" w:oddHBand="0" w:evenHBand="0" w:firstRowFirstColumn="0" w:firstRowLastColumn="0" w:lastRowFirstColumn="0" w:lastRowLastColumn="0"/>
+            </w:pPr>
+            <w:r>
+              <w:t>Keeps software updated</w:t>
+            </w:r>
+          </w:p>
+        </w:tc>
+      </w:tr>
+      <w:tr>
+        <w:trPr>
+          <w:cnfStyle w:val="000000100000" w:firstRow="0" w:lastRow="0" w:firstColumn="0" w:lastColumn="0" w:oddVBand="0" w:evenVBand="0" w:oddHBand="1" w:evenHBand="0" w:firstRowFirstColumn="0" w:firstRowLastColumn="0" w:lastRowFirstColumn="0" w:lastRowLastColumn="0"/>
+        </w:trPr>
+        <w:tc>
+          <w:tcPr>
+            <w:cnfStyle w:val="001000000000" w:firstRow="0" w:lastRow="0" w:firstColumn="1" w:lastColumn="0" w:oddVBand="0" w:evenVBand="0" w:oddHBand="0" w:evenHBand="0" w:firstRowFirstColumn="0" w:firstRowLastColumn="0" w:lastRowFirstColumn="0" w:lastRowLastColumn="0"/>
+            <w:tcW w:w="3055" w:type="dxa"/>
+          </w:tcPr>
+          <w:p>
+            <w:r>
+              <w:t>Operating System</w:t>
+            </w:r>
+          </w:p>
+        </w:tc>
+        <w:tc>
+          <w:tcPr>
+            <w:tcW w:w="2520" w:type="dxa"/>
+          </w:tcPr>
+          <w:p>
+            <w:pPr>
+              <w:cnfStyle w:val="000000100000" w:firstRow="0" w:lastRow="0" w:firstColumn="0" w:lastColumn="0" w:oddVBand="0" w:evenVBand="0" w:oddHBand="1" w:evenHBand="0" w:firstRowFirstColumn="0" w:firstRowLastColumn="0" w:lastRowFirstColumn="0" w:lastRowLastColumn="0"/>
+            </w:pPr>
+            <w:r>
+              <w:t>Systems Management</w:t>
+            </w:r>
+          </w:p>
+        </w:tc>
+        <w:tc>
+          <w:tcPr>
+            <w:tcW w:w="3775" w:type="dxa"/>
+          </w:tcPr>
+          <w:p>
+            <w:pPr>
+              <w:cnfStyle w:val="000000100000" w:firstRow="0" w:lastRow="0" w:firstColumn="0" w:lastColumn="0" w:oddVBand="0" w:evenVBand="0" w:oddHBand="1" w:evenHBand="0" w:firstRowFirstColumn="0" w:firstRowLastColumn="0" w:lastRowFirstColumn="0" w:lastRowLastColumn="0"/>
+            </w:pPr>
+            <w:r>
+              <w:t>Enforces Group Policies</w:t>
+            </w:r>
+          </w:p>
+        </w:tc>
+      </w:tr>
+      <w:tr>
+        <w:tc>
+          <w:tcPr>
+            <w:cnfStyle w:val="001000000000" w:firstRow="0" w:lastRow="0" w:firstColumn="1" w:lastColumn="0" w:oddVBand="0" w:evenVBand="0" w:oddHBand="0" w:evenHBand="0" w:firstRowFirstColumn="0" w:firstRowLastColumn="0" w:lastRowFirstColumn="0" w:lastRowLastColumn="0"/>
+            <w:tcW w:w="3055" w:type="dxa"/>
+          </w:tcPr>
+          <w:p>
+            <w:r>
+              <w:t>Operating System</w:t>
+            </w:r>
+          </w:p>
+        </w:tc>
+        <w:tc>
+          <w:tcPr>
+            <w:tcW w:w="2520" w:type="dxa"/>
+          </w:tcPr>
+          <w:p>
+            <w:pPr>
+              <w:cnfStyle w:val="000000000000" w:firstRow="0" w:lastRow="0" w:firstColumn="0" w:lastColumn="0" w:oddVBand="0" w:evenVBand="0" w:oddHBand="0" w:evenHBand="0" w:firstRowFirstColumn="0" w:firstRowLastColumn="0" w:lastRowFirstColumn="0" w:lastRowLastColumn="0"/>
+            </w:pPr>
+            <w:r>
+              <w:t>Trusted Platform Modules</w:t>
+            </w:r>
+          </w:p>
+        </w:tc>
+        <w:tc>
+          <w:tcPr>
+            <w:tcW w:w="3775" w:type="dxa"/>
+          </w:tcPr>
+          <w:p>
+            <w:pPr>
+              <w:cnfStyle w:val="000000000000" w:firstRow="0" w:lastRow="0" w:firstColumn="0" w:lastColumn="0" w:oddVBand="0" w:evenVBand="0" w:oddHBand="0" w:evenHBand="0" w:firstRowFirstColumn="0" w:firstRowLastColumn="0" w:lastRowFirstColumn="0" w:lastRowLastColumn="0"/>
+            </w:pPr>
+            <w:r>
+              <w:t>Enforces boot loader and kernel security</w:t>
+            </w:r>
+          </w:p>
+        </w:tc>
+      </w:tr>
+      <w:tr>
+        <w:trPr>
+          <w:cnfStyle w:val="000000100000" w:firstRow="0" w:lastRow="0" w:firstColumn="0" w:lastColumn="0" w:oddVBand="0" w:evenVBand="0" w:oddHBand="1" w:evenHBand="0" w:firstRowFirstColumn="0" w:firstRowLastColumn="0" w:lastRowFirstColumn="0" w:lastRowLastColumn="0"/>
+        </w:trPr>
+        <w:tc>
+          <w:tcPr>
+            <w:cnfStyle w:val="001000000000" w:firstRow="0" w:lastRow="0" w:firstColumn="1" w:lastColumn="0" w:oddVBand="0" w:evenVBand="0" w:oddHBand="0" w:evenHBand="0" w:firstRowFirstColumn="0" w:firstRowLastColumn="0" w:lastRowFirstColumn="0" w:lastRowLastColumn="0"/>
+            <w:tcW w:w="3055" w:type="dxa"/>
+          </w:tcPr>
+          <w:p>
+            <w:r>
+              <w:t>Data</w:t>
+            </w:r>
+          </w:p>
+        </w:tc>
+        <w:tc>
+          <w:tcPr>
+            <w:tcW w:w="2520" w:type="dxa"/>
+          </w:tcPr>
+          <w:p>
+            <w:pPr>
+              <w:cnfStyle w:val="000000100000" w:firstRow="0" w:lastRow="0" w:firstColumn="0" w:lastColumn="0" w:oddVBand="0" w:evenVBand="0" w:oddHBand="1" w:evenHBand="0" w:firstRowFirstColumn="0" w:firstRowLastColumn="0" w:lastRowFirstColumn="0" w:lastRowLastColumn="0"/>
+            </w:pPr>
+            <w:r>
+              <w:t>Disk Encryption</w:t>
+            </w:r>
+          </w:p>
+        </w:tc>
+        <w:tc>
+          <w:tcPr>
+            <w:tcW w:w="3775" w:type="dxa"/>
+          </w:tcPr>
+          <w:p>
+            <w:pPr>
+              <w:cnfStyle w:val="000000100000" w:firstRow="0" w:lastRow="0" w:firstColumn="0" w:lastColumn="0" w:oddVBand="0" w:evenVBand="0" w:oddHBand="1" w:evenHBand="0" w:firstRowFirstColumn="0" w:firstRowLastColumn="0" w:lastRowFirstColumn="0" w:lastRowLastColumn="0"/>
+            </w:pPr>
+            <w:r>
+              <w:t>Maintains hardware integrity</w:t>
+            </w:r>
+          </w:p>
+        </w:tc>
+      </w:tr>
+      <w:tr>
+        <w:tc>
+          <w:tcPr>
+            <w:cnfStyle w:val="001000000000" w:firstRow="0" w:lastRow="0" w:firstColumn="1" w:lastColumn="0" w:oddVBand="0" w:evenVBand="0" w:oddHBand="0" w:evenHBand="0" w:firstRowFirstColumn="0" w:firstRowLastColumn="0" w:lastRowFirstColumn="0" w:lastRowLastColumn="0"/>
+            <w:tcW w:w="3055" w:type="dxa"/>
+          </w:tcPr>
+          <w:p>
+            <w:r>
+              <w:t>Data</w:t>
+            </w:r>
+          </w:p>
+        </w:tc>
+        <w:tc>
+          <w:tcPr>
+            <w:tcW w:w="2520" w:type="dxa"/>
+          </w:tcPr>
+          <w:p>
+            <w:pPr>
+              <w:cnfStyle w:val="000000000000" w:firstRow="0" w:lastRow="0" w:firstColumn="0" w:lastColumn="0" w:oddVBand="0" w:evenVBand="0" w:oddHBand="0" w:evenHBand="0" w:firstRowFirstColumn="0" w:firstRowLastColumn="0" w:lastRowFirstColumn="0" w:lastRowLastColumn="0"/>
+            </w:pPr>
+            <w:r>
+              <w:t>Public Key Infrastructure</w:t>
+            </w:r>
+          </w:p>
+        </w:tc>
+        <w:tc>
+          <w:tcPr>
+            <w:tcW w:w="3775" w:type="dxa"/>
+          </w:tcPr>
+          <w:p>
+            <w:pPr>
+              <w:cnfStyle w:val="000000000000" w:firstRow="0" w:lastRow="0" w:firstColumn="0" w:lastColumn="0" w:oddVBand="0" w:evenVBand="0" w:oddHBand="0" w:evenHBand="0" w:firstRowFirstColumn="0" w:firstRowLastColumn="0" w:lastRowFirstColumn="0" w:lastRowLastColumn="0"/>
+            </w:pPr>
+            <w:r>
+              <w:t>Cryptographic capabilities for data in rest and in-transit</w:t>
+            </w:r>
+          </w:p>
+        </w:tc>
+      </w:tr>
+      <w:tr>
+        <w:trPr>
+          <w:cnfStyle w:val="000000100000" w:firstRow="0" w:lastRow="0" w:firstColumn="0" w:lastColumn="0" w:oddVBand="0" w:evenVBand="0" w:oddHBand="1" w:evenHBand="0" w:firstRowFirstColumn="0" w:firstRowLastColumn="0" w:lastRowFirstColumn="0" w:lastRowLastColumn="0"/>
+        </w:trPr>
+        <w:tc>
+          <w:tcPr>
+            <w:cnfStyle w:val="001000000000" w:firstRow="0" w:lastRow="0" w:firstColumn="1" w:lastColumn="0" w:oddVBand="0" w:evenVBand="0" w:oddHBand="0" w:evenHBand="0" w:firstRowFirstColumn="0" w:firstRowLastColumn="0" w:lastRowFirstColumn="0" w:lastRowLastColumn="0"/>
+            <w:tcW w:w="3055" w:type="dxa"/>
+          </w:tcPr>
+          <w:p>
+            <w:r>
+              <w:t>Software</w:t>
+            </w:r>
+          </w:p>
+        </w:tc>
+        <w:tc>
+          <w:tcPr>
+            <w:tcW w:w="2520" w:type="dxa"/>
+          </w:tcPr>
+          <w:p>
+            <w:pPr>
+              <w:cnfStyle w:val="000000100000" w:firstRow="0" w:lastRow="0" w:firstColumn="0" w:lastColumn="0" w:oddVBand="0" w:evenVBand="0" w:oddHBand="1" w:evenHBand="0" w:firstRowFirstColumn="0" w:firstRowLastColumn="0" w:lastRowFirstColumn="0" w:lastRowLastColumn="0"/>
+            </w:pPr>
+            <w:r>
+              <w:t>Vulnerability Scanner</w:t>
+            </w:r>
+          </w:p>
+        </w:tc>
+        <w:tc>
+          <w:tcPr>
+            <w:tcW w:w="3775" w:type="dxa"/>
+          </w:tcPr>
+          <w:p>
+            <w:pPr>
+              <w:cnfStyle w:val="000000100000" w:firstRow="0" w:lastRow="0" w:firstColumn="0" w:lastColumn="0" w:oddVBand="0" w:evenVBand="0" w:oddHBand="1" w:evenHBand="0" w:firstRowFirstColumn="0" w:firstRowLastColumn="0" w:lastRowFirstColumn="0" w:lastRowLastColumn="0"/>
+            </w:pPr>
+            <w:r>
+              <w:t>Detects known issues in applications</w:t>
+            </w:r>
+          </w:p>
+        </w:tc>
+      </w:tr>
+      <w:tr>
+        <w:tc>
+          <w:tcPr>
+            <w:cnfStyle w:val="001000000000" w:firstRow="0" w:lastRow="0" w:firstColumn="1" w:lastColumn="0" w:oddVBand="0" w:evenVBand="0" w:oddHBand="0" w:evenHBand="0" w:firstRowFirstColumn="0" w:firstRowLastColumn="0" w:lastRowFirstColumn="0" w:lastRowLastColumn="0"/>
+            <w:tcW w:w="3055" w:type="dxa"/>
+          </w:tcPr>
+          <w:p>
+            <w:r>
+              <w:t>Software</w:t>
+            </w:r>
+          </w:p>
+        </w:tc>
+        <w:tc>
+          <w:tcPr>
+            <w:tcW w:w="2520" w:type="dxa"/>
+          </w:tcPr>
+          <w:p>
+            <w:pPr>
+              <w:cnfStyle w:val="000000000000" w:firstRow="0" w:lastRow="0" w:firstColumn="0" w:lastColumn="0" w:oddVBand="0" w:evenVBand="0" w:oddHBand="0" w:evenHBand="0" w:firstRowFirstColumn="0" w:firstRowLastColumn="0" w:lastRowFirstColumn="0" w:lastRowLastColumn="0"/>
+            </w:pPr>
+            <w:r>
+              <w:t>Change Management</w:t>
+            </w:r>
+          </w:p>
+        </w:tc>
+        <w:tc>
+          <w:tcPr>
+            <w:tcW w:w="3775" w:type="dxa"/>
+          </w:tcPr>
+          <w:p>
+            <w:pPr>
+              <w:cnfStyle w:val="000000000000" w:firstRow="0" w:lastRow="0" w:firstColumn="0" w:lastColumn="0" w:oddVBand="0" w:evenVBand="0" w:oddHBand="0" w:evenHBand="0" w:firstRowFirstColumn="0" w:firstRowLastColumn="0" w:lastRowFirstColumn="0" w:lastRowLastColumn="0"/>
+            </w:pPr>
+            <w:r>
+              <w:t>Tools for versioning modifications</w:t>
+            </w:r>
+          </w:p>
+        </w:tc>
+      </w:tr>
+      <w:tr>
+        <w:trPr>
+          <w:cnfStyle w:val="000000100000" w:firstRow="0" w:lastRow="0" w:firstColumn="0" w:lastColumn="0" w:oddVBand="0" w:evenVBand="0" w:oddHBand="1" w:evenHBand="0" w:firstRowFirstColumn="0" w:firstRowLastColumn="0" w:lastRowFirstColumn="0" w:lastRowLastColumn="0"/>
+        </w:trPr>
+        <w:tc>
+          <w:tcPr>
+            <w:cnfStyle w:val="001000000000" w:firstRow="0" w:lastRow="0" w:firstColumn="1" w:lastColumn="0" w:oddVBand="0" w:evenVBand="0" w:oddHBand="0" w:evenHBand="0" w:firstRowFirstColumn="0" w:firstRowLastColumn="0" w:lastRowFirstColumn="0" w:lastRowLastColumn="0"/>
+            <w:tcW w:w="3055" w:type="dxa"/>
+          </w:tcPr>
+          <w:p>
+            <w:r>
+              <w:t>Transportation</w:t>
+            </w:r>
+          </w:p>
+        </w:tc>
+        <w:tc>
+          <w:tcPr>
+            <w:tcW w:w="2520" w:type="dxa"/>
+          </w:tcPr>
+          <w:p>
+            <w:pPr>
+              <w:cnfStyle w:val="000000100000" w:firstRow="0" w:lastRow="0" w:firstColumn="0" w:lastColumn="0" w:oddVBand="0" w:evenVBand="0" w:oddHBand="1" w:evenHBand="0" w:firstRowFirstColumn="0" w:firstRowLastColumn="0" w:lastRowFirstColumn="0" w:lastRowLastColumn="0"/>
+            </w:pPr>
+            <w:r>
+              <w:t>Web Application Firewalls</w:t>
+            </w:r>
+          </w:p>
+        </w:tc>
+        <w:tc>
+          <w:tcPr>
+            <w:tcW w:w="3775" w:type="dxa"/>
+          </w:tcPr>
+          <w:p>
+            <w:pPr>
+              <w:cnfStyle w:val="000000100000" w:firstRow="0" w:lastRow="0" w:firstColumn="0" w:lastColumn="0" w:oddVBand="0" w:evenVBand="0" w:oddHBand="1" w:evenHBand="0" w:firstRowFirstColumn="0" w:firstRowLastColumn="0" w:lastRowFirstColumn="0" w:lastRowLastColumn="0"/>
+            </w:pPr>
+            <w:r>
+              <w:t>Layer-7 monitoring for SQL-</w:t>
+            </w:r>
+            <w:proofErr w:type="spellStart"/>
+            <w:r>
+              <w:t>i</w:t>
+            </w:r>
+            <w:proofErr w:type="spellEnd"/>
+            <w:r>
+              <w:t xml:space="preserve"> and XSS attacks</w:t>
+            </w:r>
+          </w:p>
+        </w:tc>
+      </w:tr>
+      <w:tr>
+        <w:tc>
+          <w:tcPr>
+            <w:cnfStyle w:val="001000000000" w:firstRow="0" w:lastRow="0" w:firstColumn="1" w:lastColumn="0" w:oddVBand="0" w:evenVBand="0" w:oddHBand="0" w:evenHBand="0" w:firstRowFirstColumn="0" w:firstRowLastColumn="0" w:lastRowFirstColumn="0" w:lastRowLastColumn="0"/>
+            <w:tcW w:w="3055" w:type="dxa"/>
+          </w:tcPr>
+          <w:p>
+            <w:r>
+              <w:t>Employees</w:t>
+            </w:r>
+          </w:p>
+        </w:tc>
+        <w:tc>
+          <w:tcPr>
+            <w:tcW w:w="2520" w:type="dxa"/>
+          </w:tcPr>
+          <w:p>
+            <w:pPr>
+              <w:cnfStyle w:val="000000000000" w:firstRow="0" w:lastRow="0" w:firstColumn="0" w:lastColumn="0" w:oddVBand="0" w:evenVBand="0" w:oddHBand="0" w:evenHBand="0" w:firstRowFirstColumn="0" w:firstRowLastColumn="0" w:lastRowFirstColumn="0" w:lastRowLastColumn="0"/>
+            </w:pPr>
+            <w:r>
+              <w:t>Training</w:t>
+            </w:r>
+          </w:p>
+        </w:tc>
+        <w:tc>
+          <w:tcPr>
+            <w:tcW w:w="3775" w:type="dxa"/>
+          </w:tcPr>
+          <w:p>
+            <w:pPr>
+              <w:cnfStyle w:val="000000000000" w:firstRow="0" w:lastRow="0" w:firstColumn="0" w:lastColumn="0" w:oddVBand="0" w:evenVBand="0" w:oddHBand="0" w:evenHBand="0" w:firstRowFirstColumn="0" w:firstRowLastColumn="0" w:lastRowFirstColumn="0" w:lastRowLastColumn="0"/>
+            </w:pPr>
+            <w:r>
+              <w:t>Continuously raising the bar</w:t>
+            </w:r>
+          </w:p>
+        </w:tc>
+      </w:tr>
+      <w:tr>
+        <w:trPr>
+          <w:cnfStyle w:val="000000100000" w:firstRow="0" w:lastRow="0" w:firstColumn="0" w:lastColumn="0" w:oddVBand="0" w:evenVBand="0" w:oddHBand="1" w:evenHBand="0" w:firstRowFirstColumn="0" w:firstRowLastColumn="0" w:lastRowFirstColumn="0" w:lastRowLastColumn="0"/>
+        </w:trPr>
+        <w:tc>
+          <w:tcPr>
+            <w:cnfStyle w:val="001000000000" w:firstRow="0" w:lastRow="0" w:firstColumn="1" w:lastColumn="0" w:oddVBand="0" w:evenVBand="0" w:oddHBand="0" w:evenHBand="0" w:firstRowFirstColumn="0" w:firstRowLastColumn="0" w:lastRowFirstColumn="0" w:lastRowLastColumn="0"/>
+            <w:tcW w:w="3055" w:type="dxa"/>
+          </w:tcPr>
+          <w:p>
+            <w:r>
+              <w:t>Employees</w:t>
+            </w:r>
+          </w:p>
+        </w:tc>
+        <w:tc>
+          <w:tcPr>
+            <w:tcW w:w="2520" w:type="dxa"/>
+          </w:tcPr>
+          <w:p>
+            <w:pPr>
+              <w:cnfStyle w:val="000000100000" w:firstRow="0" w:lastRow="0" w:firstColumn="0" w:lastColumn="0" w:oddVBand="0" w:evenVBand="0" w:oddHBand="1" w:evenHBand="0" w:firstRowFirstColumn="0" w:firstRowLastColumn="0" w:lastRowFirstColumn="0" w:lastRowLastColumn="0"/>
+            </w:pPr>
+            <w:r>
+              <w:t>Anti-Phishing Tools</w:t>
+            </w:r>
+          </w:p>
+        </w:tc>
+        <w:tc>
+          <w:tcPr>
+            <w:tcW w:w="3775" w:type="dxa"/>
+          </w:tcPr>
+          <w:p>
+            <w:pPr>
+              <w:cnfStyle w:val="000000100000" w:firstRow="0" w:lastRow="0" w:firstColumn="0" w:lastColumn="0" w:oddVBand="0" w:evenVBand="0" w:oddHBand="1" w:evenHBand="0" w:firstRowFirstColumn="0" w:firstRowLastColumn="0" w:lastRowFirstColumn="0" w:lastRowLastColumn="0"/>
+            </w:pPr>
+            <w:r>
+              <w:t>Processes to filter or highlight potential email risks</w:t>
+            </w:r>
+          </w:p>
+        </w:tc>
+      </w:tr>
+      <w:tr>
+        <w:tc>
+          <w:tcPr>
+            <w:cnfStyle w:val="001000000000" w:firstRow="0" w:lastRow="0" w:firstColumn="1" w:lastColumn="0" w:oddVBand="0" w:evenVBand="0" w:oddHBand="0" w:evenHBand="0" w:firstRowFirstColumn="0" w:firstRowLastColumn="0" w:lastRowFirstColumn="0" w:lastRowLastColumn="0"/>
+            <w:tcW w:w="3055" w:type="dxa"/>
+          </w:tcPr>
+          <w:p>
+            <w:r>
+              <w:t>Employees</w:t>
+            </w:r>
+          </w:p>
+        </w:tc>
+        <w:tc>
+          <w:tcPr>
+            <w:tcW w:w="2520" w:type="dxa"/>
+          </w:tcPr>
+          <w:p>
+            <w:pPr>
+              <w:cnfStyle w:val="000000000000" w:firstRow="0" w:lastRow="0" w:firstColumn="0" w:lastColumn="0" w:oddVBand="0" w:evenVBand="0" w:oddHBand="0" w:evenHBand="0" w:firstRowFirstColumn="0" w:firstRowLastColumn="0" w:lastRowFirstColumn="0" w:lastRowLastColumn="0"/>
+            </w:pPr>
+            <w:r>
+              <w:t>Work Health Indexes</w:t>
+            </w:r>
+          </w:p>
+        </w:tc>
+        <w:tc>
+          <w:tcPr>
+            <w:tcW w:w="3775" w:type="dxa"/>
+          </w:tcPr>
+          <w:p>
+            <w:pPr>
+              <w:cnfStyle w:val="000000000000" w:firstRow="0" w:lastRow="0" w:firstColumn="0" w:lastColumn="0" w:oddVBand="0" w:evenVBand="0" w:oddHBand="0" w:evenHBand="0" w:firstRowFirstColumn="0" w:firstRowLastColumn="0" w:lastRowFirstColumn="0" w:lastRowLastColumn="0"/>
+            </w:pPr>
+            <w:r>
+              <w:t>Keeping a pulse on morale can surface overworked and dissatisfied staff</w:t>
+            </w:r>
+          </w:p>
+        </w:tc>
+      </w:tr>
+    </w:tbl>
+    <w:p/>
+    <w:p>
+      <w:r>
+        <w:tab/>
       </w:r>
     </w:p>
     <w:sectPr>
@@ -1719,6 +2472,101 @@
       </w:tcPr>
     </w:tblStylePr>
   </w:style>
+  <w:style w:type="table" w:styleId="TableGrid">
+    <w:name w:val="Table Grid"/>
+    <w:basedOn w:val="TableNormal"/>
+    <w:uiPriority w:val="39"/>
+    <w:rsid w:val="00A13251"/>
+    <w:pPr>
+      <w:spacing w:line="240" w:lineRule="auto"/>
+    </w:pPr>
+    <w:tblPr>
+      <w:tblBorders>
+        <w:top w:val="single" w:sz="4" w:space="0" w:color="auto"/>
+        <w:left w:val="single" w:sz="4" w:space="0" w:color="auto"/>
+        <w:bottom w:val="single" w:sz="4" w:space="0" w:color="auto"/>
+        <w:right w:val="single" w:sz="4" w:space="0" w:color="auto"/>
+        <w:insideH w:val="single" w:sz="4" w:space="0" w:color="auto"/>
+        <w:insideV w:val="single" w:sz="4" w:space="0" w:color="auto"/>
+      </w:tblBorders>
+    </w:tblPr>
+  </w:style>
+  <w:style w:type="table" w:styleId="GridTable4">
+    <w:name w:val="Grid Table 4"/>
+    <w:basedOn w:val="TableNormal"/>
+    <w:uiPriority w:val="49"/>
+    <w:rsid w:val="00D61716"/>
+    <w:pPr>
+      <w:spacing w:line="240" w:lineRule="auto"/>
+    </w:pPr>
+    <w:tblPr>
+      <w:tblStyleRowBandSize w:val="1"/>
+      <w:tblStyleColBandSize w:val="1"/>
+      <w:tblBorders>
+        <w:top w:val="single" w:sz="4" w:space="0" w:color="666666" w:themeColor="text1" w:themeTint="99"/>
+        <w:left w:val="single" w:sz="4" w:space="0" w:color="666666" w:themeColor="text1" w:themeTint="99"/>
+        <w:bottom w:val="single" w:sz="4" w:space="0" w:color="666666" w:themeColor="text1" w:themeTint="99"/>
+        <w:right w:val="single" w:sz="4" w:space="0" w:color="666666" w:themeColor="text1" w:themeTint="99"/>
+        <w:insideH w:val="single" w:sz="4" w:space="0" w:color="666666" w:themeColor="text1" w:themeTint="99"/>
+        <w:insideV w:val="single" w:sz="4" w:space="0" w:color="666666" w:themeColor="text1" w:themeTint="99"/>
+      </w:tblBorders>
+    </w:tblPr>
+    <w:tblStylePr w:type="firstRow">
+      <w:rPr>
+        <w:b/>
+        <w:bCs/>
+        <w:color w:val="FFFFFF" w:themeColor="background1"/>
+      </w:rPr>
+      <w:tblPr/>
+      <w:tcPr>
+        <w:tcBorders>
+          <w:top w:val="single" w:sz="4" w:space="0" w:color="000000" w:themeColor="text1"/>
+          <w:left w:val="single" w:sz="4" w:space="0" w:color="000000" w:themeColor="text1"/>
+          <w:bottom w:val="single" w:sz="4" w:space="0" w:color="000000" w:themeColor="text1"/>
+          <w:right w:val="single" w:sz="4" w:space="0" w:color="000000" w:themeColor="text1"/>
+          <w:insideH w:val="nil"/>
+          <w:insideV w:val="nil"/>
+        </w:tcBorders>
+        <w:shd w:val="clear" w:color="auto" w:fill="000000" w:themeFill="text1"/>
+      </w:tcPr>
+    </w:tblStylePr>
+    <w:tblStylePr w:type="lastRow">
+      <w:rPr>
+        <w:b/>
+        <w:bCs/>
+      </w:rPr>
+      <w:tblPr/>
+      <w:tcPr>
+        <w:tcBorders>
+          <w:top w:val="double" w:sz="4" w:space="0" w:color="000000" w:themeColor="text1"/>
+        </w:tcBorders>
+      </w:tcPr>
+    </w:tblStylePr>
+    <w:tblStylePr w:type="firstCol">
+      <w:rPr>
+        <w:b/>
+        <w:bCs/>
+      </w:rPr>
+    </w:tblStylePr>
+    <w:tblStylePr w:type="lastCol">
+      <w:rPr>
+        <w:b/>
+        <w:bCs/>
+      </w:rPr>
+    </w:tblStylePr>
+    <w:tblStylePr w:type="band1Vert">
+      <w:tblPr/>
+      <w:tcPr>
+        <w:shd w:val="clear" w:color="auto" w:fill="CCCCCC" w:themeFill="text1" w:themeFillTint="33"/>
+      </w:tcPr>
+    </w:tblStylePr>
+    <w:tblStylePr w:type="band1Horz">
+      <w:tblPr/>
+      <w:tcPr>
+        <w:shd w:val="clear" w:color="auto" w:fill="CCCCCC" w:themeFill="text1" w:themeFillTint="33"/>
+      </w:tcPr>
+    </w:tblStylePr>
+  </w:style>
 </w:styles>
 </file>
 
@@ -2147,7 +2995,7 @@
     <b:Volume>104</b:Volume>
     <b:Issue>5</b:Issue>
     <b:DOI>https://doi.org/10.1007/s12297-015-0316-8</b:DOI>
-    <b:RefOrder>10</b:RefOrder>
+    <b:RefOrder>11</b:RefOrder>
   </b:Source>
   <b:Source>
     <b:Tag>Gro183</b:Tag>
@@ -2305,13 +3153,28 @@
     <b:Pages>1298-1314</b:Pages>
     <b:Volume>37</b:Volume>
     <b:Issue>7</b:Issue>
-    <b:RefOrder>11</b:RefOrder>
+    <b:RefOrder>12</b:RefOrder>
+  </b:Source>
+  <b:Source>
+    <b:Tag>NIS21</b:Tag>
+    <b:SourceType>InternetSite</b:SourceType>
+    <b:Guid>{42607B18-D31E-4AC7-98F6-0A4721A34A0E}</b:Guid>
+    <b:Title>Vulnerability Metrics</b:Title>
+    <b:Year>2021</b:Year>
+    <b:Author>
+      <b:Author>
+        <b:Corporate>NIST</b:Corporate>
+      </b:Author>
+    </b:Author>
+    <b:InternetSiteTitle>National Vulnerability Database</b:InternetSiteTitle>
+    <b:URL>https://nvd.nist.gov/vuln-metrics/cvss</b:URL>
+    <b:RefOrder>10</b:RefOrder>
   </b:Source>
 </b:Sources>
 </file>
 
 <file path=customXml/itemProps1.xml><?xml version="1.0" encoding="utf-8"?>
-<ds:datastoreItem xmlns:ds="http://schemas.openxmlformats.org/officeDocument/2006/customXml" ds:itemID="{FF2F95CB-4B63-4819-BC5B-FDDD0C94BFBC}">
+<ds:datastoreItem xmlns:ds="http://schemas.openxmlformats.org/officeDocument/2006/customXml" ds:itemID="{254384B8-0BAD-43AA-9B5D-A1D52CB661E9}">
   <ds:schemaRefs>
     <ds:schemaRef ds:uri="http://schemas.openxmlformats.org/officeDocument/2006/bibliography"/>
   </ds:schemaRefs>

</xml_diff>